<commit_message>
Final changes, i hope
</commit_message>
<xml_diff>
--- a/Laba4/Laba4.docx
+++ b/Laba4/Laba4.docx
@@ -1523,6 +1523,7 @@
     <w:p>
       <w:pPr>
         <w:spacing w:after="0"/>
+        <w:jc w:val="center"/>
         <w:rPr>
           <w:rFonts w:ascii="Times New Roman" w:hAnsi="Times New Roman" w:cs="Times New Roman"/>
           <w:bCs/>
@@ -1540,10 +1541,10 @@
           <w:lang w:eastAsia="ru-RU"/>
         </w:rPr>
         <w:drawing>
-          <wp:inline distT="0" distB="0" distL="0" distR="0" wp14:anchorId="0624A9F4" wp14:editId="47989BC7">
-            <wp:extent cx="5940425" cy="860425"/>
-            <wp:effectExtent l="0" t="0" r="3175" b="0"/>
-            <wp:docPr id="54" name="Рисунок 54"/>
+          <wp:inline distT="0" distB="0" distL="0" distR="0" wp14:anchorId="58A11D9C" wp14:editId="37F9DABD">
+            <wp:extent cx="4292700" cy="1478280"/>
+            <wp:effectExtent l="0" t="0" r="0" b="0"/>
+            <wp:docPr id="4" name="Рисунок 4"/>
             <wp:cNvGraphicFramePr>
               <a:graphicFrameLocks xmlns:a="http://schemas.openxmlformats.org/drawingml/2006/main" noChangeAspect="1"/>
             </wp:cNvGraphicFramePr>
@@ -1554,20 +1555,27 @@
                     <pic:cNvPr id="1" name=""/>
                     <pic:cNvPicPr/>
                   </pic:nvPicPr>
-                  <pic:blipFill>
+                  <pic:blipFill rotWithShape="1">
                     <a:blip r:embed="rId8"/>
-                    <a:stretch>
-                      <a:fillRect/>
-                    </a:stretch>
+                    <a:srcRect l="22320" t="22577" r="38941" b="53706"/>
+                    <a:stretch/>
                   </pic:blipFill>
-                  <pic:spPr>
+                  <pic:spPr bwMode="auto">
                     <a:xfrm>
                       <a:off x="0" y="0"/>
-                      <a:ext cx="5940425" cy="860425"/>
+                      <a:ext cx="4344118" cy="1495987"/>
                     </a:xfrm>
                     <a:prstGeom prst="rect">
                       <a:avLst/>
                     </a:prstGeom>
+                    <a:ln>
+                      <a:noFill/>
+                    </a:ln>
+                    <a:extLst>
+                      <a:ext uri="{53640926-AAD7-44D8-BBD7-CCE9431645EC}">
+                        <a14:shadowObscured xmlns:a14="http://schemas.microsoft.com/office/drawing/2010/main"/>
+                      </a:ext>
+                    </a:extLst>
                   </pic:spPr>
                 </pic:pic>
               </a:graphicData>
@@ -1595,18 +1603,40 @@
           <w:szCs w:val="28"/>
           <w:lang w:val="en-US"/>
         </w:rPr>
-        <w:t>select count(</w:t>
-      </w:r>
-      <w:proofErr w:type="spellStart"/>
-      <w:r>
-        <w:rPr>
-          <w:rFonts w:ascii="Times New Roman" w:hAnsi="Times New Roman" w:cs="Times New Roman"/>
-          <w:bCs/>
-          <w:sz w:val="28"/>
-          <w:szCs w:val="28"/>
-          <w:lang w:val="en-US"/>
-        </w:rPr>
-        <w:t>user_id</w:t>
+        <w:t>select count(approved) "</w:t>
+      </w:r>
+      <w:proofErr w:type="spellStart"/>
+      <w:r>
+        <w:rPr>
+          <w:rFonts w:ascii="Times New Roman" w:hAnsi="Times New Roman" w:cs="Times New Roman"/>
+          <w:bCs/>
+          <w:sz w:val="28"/>
+          <w:szCs w:val="28"/>
+          <w:lang w:val="en-US"/>
+        </w:rPr>
+        <w:t>approved_cnt</w:t>
+      </w:r>
+      <w:proofErr w:type="spellEnd"/>
+      <w:r>
+        <w:rPr>
+          <w:rFonts w:ascii="Times New Roman" w:hAnsi="Times New Roman" w:cs="Times New Roman"/>
+          <w:bCs/>
+          <w:sz w:val="28"/>
+          <w:szCs w:val="28"/>
+          <w:lang w:val="en-US"/>
+        </w:rPr>
+        <w:t>", min(</w:t>
+      </w:r>
+      <w:proofErr w:type="spellStart"/>
+      <w:r>
+        <w:rPr>
+          <w:rFonts w:ascii="Times New Roman" w:hAnsi="Times New Roman" w:cs="Times New Roman"/>
+          <w:bCs/>
+          <w:sz w:val="28"/>
+          <w:szCs w:val="28"/>
+          <w:lang w:val="en-US"/>
+        </w:rPr>
+        <w:t>joined_time</w:t>
       </w:r>
       <w:proofErr w:type="spellEnd"/>
       <w:r>
@@ -1628,50 +1658,6 @@
           <w:szCs w:val="28"/>
           <w:lang w:val="en-US"/>
         </w:rPr>
-        <w:t>approved_cnt</w:t>
-      </w:r>
-      <w:proofErr w:type="spellEnd"/>
-      <w:r>
-        <w:rPr>
-          <w:rFonts w:ascii="Times New Roman" w:hAnsi="Times New Roman" w:cs="Times New Roman"/>
-          <w:bCs/>
-          <w:sz w:val="28"/>
-          <w:szCs w:val="28"/>
-          <w:lang w:val="en-US"/>
-        </w:rPr>
-        <w:t>", min(</w:t>
-      </w:r>
-      <w:proofErr w:type="spellStart"/>
-      <w:r>
-        <w:rPr>
-          <w:rFonts w:ascii="Times New Roman" w:hAnsi="Times New Roman" w:cs="Times New Roman"/>
-          <w:bCs/>
-          <w:sz w:val="28"/>
-          <w:szCs w:val="28"/>
-          <w:lang w:val="en-US"/>
-        </w:rPr>
-        <w:t>joined_time</w:t>
-      </w:r>
-      <w:proofErr w:type="spellEnd"/>
-      <w:r>
-        <w:rPr>
-          <w:rFonts w:ascii="Times New Roman" w:hAnsi="Times New Roman" w:cs="Times New Roman"/>
-          <w:bCs/>
-          <w:sz w:val="28"/>
-          <w:szCs w:val="28"/>
-          <w:lang w:val="en-US"/>
-        </w:rPr>
-        <w:t>) "</w:t>
-      </w:r>
-      <w:proofErr w:type="spellStart"/>
-      <w:r>
-        <w:rPr>
-          <w:rFonts w:ascii="Times New Roman" w:hAnsi="Times New Roman" w:cs="Times New Roman"/>
-          <w:bCs/>
-          <w:sz w:val="28"/>
-          <w:szCs w:val="28"/>
-          <w:lang w:val="en-US"/>
-        </w:rPr>
         <w:t>oldest_join</w:t>
       </w:r>
       <w:proofErr w:type="spellEnd"/>
@@ -1683,7 +1669,29 @@
           <w:szCs w:val="28"/>
           <w:lang w:val="en-US"/>
         </w:rPr>
-        <w:t>", max(</w:t>
+        <w:t xml:space="preserve">", </w:t>
+      </w:r>
+    </w:p>
+    <w:p>
+      <w:pPr>
+        <w:spacing w:after="0"/>
+        <w:rPr>
+          <w:rFonts w:ascii="Times New Roman" w:hAnsi="Times New Roman" w:cs="Times New Roman"/>
+          <w:bCs/>
+          <w:sz w:val="28"/>
+          <w:szCs w:val="28"/>
+          <w:lang w:val="en-US"/>
+        </w:rPr>
+      </w:pPr>
+      <w:r>
+        <w:rPr>
+          <w:rFonts w:ascii="Times New Roman" w:hAnsi="Times New Roman" w:cs="Times New Roman"/>
+          <w:bCs/>
+          <w:sz w:val="28"/>
+          <w:szCs w:val="28"/>
+          <w:lang w:val="en-US"/>
+        </w:rPr>
+        <w:t>max(</w:t>
       </w:r>
       <w:proofErr w:type="spellStart"/>
       <w:r>
@@ -2059,17 +2067,6 @@
           <w:szCs w:val="28"/>
         </w:rPr>
       </w:pPr>
-    </w:p>
-    <w:p>
-      <w:pPr>
-        <w:spacing w:after="0"/>
-        <w:rPr>
-          <w:rFonts w:ascii="Times New Roman" w:hAnsi="Times New Roman" w:cs="Times New Roman"/>
-          <w:bCs/>
-          <w:sz w:val="28"/>
-          <w:szCs w:val="28"/>
-        </w:rPr>
-      </w:pPr>
       <w:r>
         <w:rPr>
           <w:rFonts w:ascii="Times New Roman" w:hAnsi="Times New Roman" w:cs="Times New Roman"/>
@@ -2481,6 +2478,7 @@
           <w:szCs w:val="28"/>
           <w:lang w:eastAsia="ru-RU"/>
         </w:rPr>
+        <w:lastRenderedPageBreak/>
         <w:drawing>
           <wp:inline distT="0" distB="0" distL="0" distR="0" wp14:anchorId="54D04B1D" wp14:editId="55DE6D1A">
             <wp:extent cx="5940425" cy="2554605"/>
@@ -2537,7 +2535,6 @@
           <w:szCs w:val="28"/>
           <w:lang w:val="en-US"/>
         </w:rPr>
-        <w:lastRenderedPageBreak/>
         <w:t xml:space="preserve">select </w:t>
       </w:r>
       <w:proofErr w:type="spellStart"/>
@@ -3199,6 +3196,7 @@
           <w:szCs w:val="28"/>
           <w:lang w:eastAsia="ru-RU"/>
         </w:rPr>
+        <w:lastRenderedPageBreak/>
         <w:drawing>
           <wp:inline distT="0" distB="0" distL="0" distR="0" wp14:anchorId="3E02377E" wp14:editId="7617C49F">
             <wp:extent cx="5940425" cy="2985770"/>
@@ -3343,7 +3341,6 @@
           <w:szCs w:val="28"/>
           <w:lang w:eastAsia="ru-RU"/>
         </w:rPr>
-        <w:lastRenderedPageBreak/>
         <w:drawing>
           <wp:inline distT="0" distB="0" distL="0" distR="0" wp14:anchorId="59DC98DA" wp14:editId="7EE0C174">
             <wp:extent cx="5940425" cy="2463800"/>
@@ -3492,6 +3489,7 @@
           <w:szCs w:val="28"/>
           <w:lang w:eastAsia="ru-RU"/>
         </w:rPr>
+        <w:lastRenderedPageBreak/>
         <w:drawing>
           <wp:inline distT="0" distB="0" distL="0" distR="0" wp14:anchorId="14D54EB6" wp14:editId="5639597C">
             <wp:extent cx="5940425" cy="2430145"/>
@@ -3729,16 +3727,17 @@
       <w:r>
         <w:rPr>
           <w:rFonts w:ascii="Times New Roman" w:hAnsi="Times New Roman" w:cs="Times New Roman"/>
+          <w:bCs/>
           <w:noProof/>
           <w:sz w:val="28"/>
           <w:szCs w:val="28"/>
           <w:lang w:eastAsia="ru-RU"/>
         </w:rPr>
         <w:drawing>
-          <wp:inline distT="0" distB="0" distL="0" distR="0" wp14:anchorId="7E165E5E" wp14:editId="3B2F2E44">
-            <wp:extent cx="5940425" cy="2489200"/>
-            <wp:effectExtent l="0" t="0" r="3175" b="6350"/>
-            <wp:docPr id="74" name="Рисунок 74"/>
+          <wp:inline distT="0" distB="0" distL="0" distR="0" wp14:anchorId="263E0A64" wp14:editId="35216702">
+            <wp:extent cx="5940425" cy="2329815"/>
+            <wp:effectExtent l="0" t="0" r="3175" b="0"/>
+            <wp:docPr id="827859049" name="Рисунок 1"/>
             <wp:cNvGraphicFramePr>
               <a:graphicFrameLocks xmlns:a="http://schemas.openxmlformats.org/drawingml/2006/main" noChangeAspect="1"/>
             </wp:cNvGraphicFramePr>
@@ -3746,7 +3745,7 @@
               <a:graphicData uri="http://schemas.openxmlformats.org/drawingml/2006/picture">
                 <pic:pic xmlns:pic="http://schemas.openxmlformats.org/drawingml/2006/picture">
                   <pic:nvPicPr>
-                    <pic:cNvPr id="1" name=""/>
+                    <pic:cNvPr id="827859049" name=""/>
                     <pic:cNvPicPr/>
                   </pic:nvPicPr>
                   <pic:blipFill>
@@ -3758,7 +3757,7 @@
                   <pic:spPr>
                     <a:xfrm>
                       <a:off x="0" y="0"/>
-                      <a:ext cx="5940425" cy="2489200"/>
+                      <a:ext cx="5940425" cy="2329815"/>
                     </a:xfrm>
                     <a:prstGeom prst="rect">
                       <a:avLst/>
@@ -3774,11 +3773,13 @@
     <w:p>
       <w:pPr>
         <w:spacing w:after="0"/>
-        <w:rPr>
-          <w:rFonts w:ascii="Times New Roman" w:hAnsi="Times New Roman" w:cs="Times New Roman"/>
-          <w:bCs/>
-          <w:sz w:val="28"/>
-          <w:szCs w:val="28"/>
+        <w:jc w:val="both"/>
+        <w:rPr>
+          <w:rFonts w:ascii="Times New Roman" w:hAnsi="Times New Roman" w:cs="Times New Roman"/>
+          <w:bCs/>
+          <w:sz w:val="28"/>
+          <w:szCs w:val="28"/>
+          <w:lang w:val="en-US"/>
         </w:rPr>
       </w:pPr>
       <w:proofErr w:type="spellStart"/>
@@ -3791,28 +3792,7 @@
           <w:szCs w:val="28"/>
           <w:lang w:val="en-US"/>
         </w:rPr>
-        <w:lastRenderedPageBreak/>
-        <w:t>db</w:t>
-      </w:r>
-      <w:proofErr w:type="spellEnd"/>
-      <w:r>
-        <w:rPr>
-          <w:rFonts w:ascii="Times New Roman" w:hAnsi="Times New Roman" w:cs="Times New Roman"/>
-          <w:bCs/>
-          <w:sz w:val="28"/>
-          <w:szCs w:val="28"/>
-        </w:rPr>
-        <w:t>.</w:t>
-      </w:r>
-      <w:r>
-        <w:rPr>
-          <w:rFonts w:ascii="Times New Roman" w:hAnsi="Times New Roman" w:cs="Times New Roman"/>
-          <w:bCs/>
-          <w:sz w:val="28"/>
-          <w:szCs w:val="28"/>
-          <w:lang w:val="en-US"/>
-        </w:rPr>
-        <w:t>users</w:t>
+        <w:t>db.users</w:t>
       </w:r>
       <w:proofErr w:type="gramEnd"/>
       <w:r>
@@ -3821,183 +3801,79 @@
           <w:bCs/>
           <w:sz w:val="28"/>
           <w:szCs w:val="28"/>
-        </w:rPr>
-        <w:t>.</w:t>
-      </w:r>
-      <w:r>
-        <w:rPr>
-          <w:rFonts w:ascii="Times New Roman" w:hAnsi="Times New Roman" w:cs="Times New Roman"/>
-          <w:bCs/>
-          <w:sz w:val="28"/>
-          <w:szCs w:val="28"/>
-          <w:lang w:val="en-US"/>
-        </w:rPr>
-        <w:t>aggregate</w:t>
-      </w:r>
-      <w:r>
-        <w:rPr>
-          <w:rFonts w:ascii="Times New Roman" w:hAnsi="Times New Roman" w:cs="Times New Roman"/>
-          <w:bCs/>
-          <w:sz w:val="28"/>
-          <w:szCs w:val="28"/>
-        </w:rPr>
-        <w:t>( [ {$</w:t>
-      </w:r>
-      <w:r>
-        <w:rPr>
-          <w:rFonts w:ascii="Times New Roman" w:hAnsi="Times New Roman" w:cs="Times New Roman"/>
-          <w:bCs/>
-          <w:sz w:val="28"/>
-          <w:szCs w:val="28"/>
-          <w:lang w:val="en-US"/>
-        </w:rPr>
-        <w:t>match</w:t>
-      </w:r>
-      <w:r>
-        <w:rPr>
-          <w:rFonts w:ascii="Times New Roman" w:hAnsi="Times New Roman" w:cs="Times New Roman"/>
-          <w:bCs/>
-          <w:sz w:val="28"/>
-          <w:szCs w:val="28"/>
-        </w:rPr>
-        <w:t xml:space="preserve"> : {'</w:t>
-      </w:r>
-      <w:r>
-        <w:rPr>
-          <w:rFonts w:ascii="Times New Roman" w:hAnsi="Times New Roman" w:cs="Times New Roman"/>
-          <w:bCs/>
-          <w:sz w:val="28"/>
-          <w:szCs w:val="28"/>
-          <w:lang w:val="en-US"/>
-        </w:rPr>
-        <w:t>visits</w:t>
-      </w:r>
-      <w:r>
-        <w:rPr>
-          <w:rFonts w:ascii="Times New Roman" w:hAnsi="Times New Roman" w:cs="Times New Roman"/>
-          <w:bCs/>
-          <w:sz w:val="28"/>
-          <w:szCs w:val="28"/>
-        </w:rPr>
-        <w:t>' : {$</w:t>
-      </w:r>
-      <w:proofErr w:type="spellStart"/>
-      <w:r>
-        <w:rPr>
-          <w:rFonts w:ascii="Times New Roman" w:hAnsi="Times New Roman" w:cs="Times New Roman"/>
-          <w:bCs/>
-          <w:sz w:val="28"/>
-          <w:szCs w:val="28"/>
-          <w:lang w:val="en-US"/>
-        </w:rPr>
-        <w:t>gt</w:t>
-      </w:r>
-      <w:proofErr w:type="spellEnd"/>
-      <w:r>
-        <w:rPr>
-          <w:rFonts w:ascii="Times New Roman" w:hAnsi="Times New Roman" w:cs="Times New Roman"/>
-          <w:bCs/>
-          <w:sz w:val="28"/>
-          <w:szCs w:val="28"/>
-        </w:rPr>
-        <w:t>:300} } } , {$</w:t>
-      </w:r>
-      <w:r>
-        <w:rPr>
-          <w:rFonts w:ascii="Times New Roman" w:hAnsi="Times New Roman" w:cs="Times New Roman"/>
-          <w:bCs/>
-          <w:sz w:val="28"/>
-          <w:szCs w:val="28"/>
-          <w:lang w:val="en-US"/>
-        </w:rPr>
-        <w:t>project</w:t>
-      </w:r>
-      <w:r>
-        <w:rPr>
-          <w:rFonts w:ascii="Times New Roman" w:hAnsi="Times New Roman" w:cs="Times New Roman"/>
-          <w:bCs/>
-          <w:sz w:val="28"/>
-          <w:szCs w:val="28"/>
-        </w:rPr>
-        <w:t>: {</w:t>
-      </w:r>
-      <w:r>
-        <w:rPr>
-          <w:rFonts w:ascii="Times New Roman" w:hAnsi="Times New Roman" w:cs="Times New Roman"/>
-          <w:bCs/>
-          <w:sz w:val="28"/>
-          <w:szCs w:val="28"/>
-          <w:lang w:val="en-US"/>
-        </w:rPr>
-        <w:t>karma</w:t>
-      </w:r>
-      <w:r>
-        <w:rPr>
-          <w:rFonts w:ascii="Times New Roman" w:hAnsi="Times New Roman" w:cs="Times New Roman"/>
-          <w:bCs/>
-          <w:sz w:val="28"/>
-          <w:szCs w:val="28"/>
-        </w:rPr>
-        <w:t>: "$</w:t>
-      </w:r>
-      <w:r>
-        <w:rPr>
-          <w:rFonts w:ascii="Times New Roman" w:hAnsi="Times New Roman" w:cs="Times New Roman"/>
-          <w:bCs/>
-          <w:sz w:val="28"/>
-          <w:szCs w:val="28"/>
-          <w:lang w:val="en-US"/>
-        </w:rPr>
-        <w:t>karma</w:t>
-      </w:r>
-      <w:r>
-        <w:rPr>
-          <w:rFonts w:ascii="Times New Roman" w:hAnsi="Times New Roman" w:cs="Times New Roman"/>
-          <w:bCs/>
-          <w:sz w:val="28"/>
-          <w:szCs w:val="28"/>
-        </w:rPr>
-        <w:t xml:space="preserve">", </w:t>
-      </w:r>
-      <w:r>
-        <w:rPr>
-          <w:rFonts w:ascii="Times New Roman" w:hAnsi="Times New Roman" w:cs="Times New Roman"/>
-          <w:bCs/>
-          <w:sz w:val="28"/>
-          <w:szCs w:val="28"/>
-          <w:lang w:val="en-US"/>
-        </w:rPr>
-        <w:t>first</w:t>
-      </w:r>
-      <w:r>
-        <w:rPr>
-          <w:rFonts w:ascii="Times New Roman" w:hAnsi="Times New Roman" w:cs="Times New Roman"/>
-          <w:bCs/>
-          <w:sz w:val="28"/>
-          <w:szCs w:val="28"/>
-        </w:rPr>
-        <w:t>_</w:t>
-      </w:r>
-      <w:r>
-        <w:rPr>
-          <w:rFonts w:ascii="Times New Roman" w:hAnsi="Times New Roman" w:cs="Times New Roman"/>
-          <w:bCs/>
-          <w:sz w:val="28"/>
-          <w:szCs w:val="28"/>
-          <w:lang w:val="en-US"/>
-        </w:rPr>
-        <w:t>name</w:t>
-      </w:r>
-      <w:r>
-        <w:rPr>
-          <w:rFonts w:ascii="Times New Roman" w:hAnsi="Times New Roman" w:cs="Times New Roman"/>
-          <w:bCs/>
-          <w:sz w:val="28"/>
-          <w:szCs w:val="28"/>
-        </w:rPr>
-        <w:t>: { $</w:t>
-      </w:r>
-      <w:proofErr w:type="spellStart"/>
+          <w:lang w:val="en-US"/>
+        </w:rPr>
+        <w:t>.aggregate</w:t>
+      </w:r>
+      <w:proofErr w:type="spellEnd"/>
+      <w:r>
+        <w:rPr>
+          <w:rFonts w:ascii="Times New Roman" w:hAnsi="Times New Roman" w:cs="Times New Roman"/>
+          <w:bCs/>
+          <w:sz w:val="28"/>
+          <w:szCs w:val="28"/>
+          <w:lang w:val="en-US"/>
+        </w:rPr>
+        <w:t xml:space="preserve">( [ {$match : {'visits' : {$gt:300} } } , {$project: {karma: </w:t>
+      </w:r>
+    </w:p>
+    <w:p>
+      <w:pPr>
+        <w:spacing w:after="0"/>
+        <w:jc w:val="both"/>
+        <w:rPr>
+          <w:rFonts w:ascii="Times New Roman" w:hAnsi="Times New Roman" w:cs="Times New Roman"/>
+          <w:bCs/>
+          <w:sz w:val="28"/>
+          <w:szCs w:val="28"/>
+          <w:lang w:val="en-US"/>
+        </w:rPr>
+      </w:pPr>
+      <w:r>
+        <w:rPr>
+          <w:rFonts w:ascii="Times New Roman" w:hAnsi="Times New Roman" w:cs="Times New Roman"/>
+          <w:bCs/>
+          <w:sz w:val="28"/>
+          <w:szCs w:val="28"/>
+          <w:lang w:val="en-US"/>
+        </w:rPr>
+        <w:t xml:space="preserve">"$karma", </w:t>
+      </w:r>
+      <w:proofErr w:type="spellStart"/>
+      <w:r>
+        <w:rPr>
+          <w:rFonts w:ascii="Times New Roman" w:hAnsi="Times New Roman" w:cs="Times New Roman"/>
+          <w:bCs/>
+          <w:sz w:val="28"/>
+          <w:szCs w:val="28"/>
+          <w:lang w:val="en-US"/>
+        </w:rPr>
+        <w:t>first_name</w:t>
+      </w:r>
+      <w:proofErr w:type="spellEnd"/>
+      <w:r>
+        <w:rPr>
+          <w:rFonts w:ascii="Times New Roman" w:hAnsi="Times New Roman" w:cs="Times New Roman"/>
+          <w:bCs/>
+          <w:sz w:val="28"/>
+          <w:szCs w:val="28"/>
+          <w:lang w:val="en-US"/>
+        </w:rPr>
+        <w:t xml:space="preserve">: </w:t>
+      </w:r>
+      <w:proofErr w:type="gramStart"/>
+      <w:r>
+        <w:rPr>
+          <w:rFonts w:ascii="Times New Roman" w:hAnsi="Times New Roman" w:cs="Times New Roman"/>
+          <w:bCs/>
+          <w:sz w:val="28"/>
+          <w:szCs w:val="28"/>
+          <w:lang w:val="en-US"/>
+        </w:rPr>
+        <w:t>{ $</w:t>
+      </w:r>
+      <w:proofErr w:type="spellStart"/>
+      <w:proofErr w:type="gramEnd"/>
       <w:r>
         <w:rPr>
           <w:rFonts w:ascii="Times New Roman" w:hAnsi="Times New Roman" w:cs="Times New Roman"/>
@@ -4015,84 +3891,54 @@
           <w:bCs/>
           <w:sz w:val="28"/>
           <w:szCs w:val="28"/>
+          <w:lang w:val="en-US"/>
         </w:rPr>
         <w:t>: ["$</w:t>
       </w:r>
-      <w:r>
-        <w:rPr>
-          <w:rFonts w:ascii="Times New Roman" w:hAnsi="Times New Roman" w:cs="Times New Roman"/>
-          <w:bCs/>
-          <w:sz w:val="28"/>
-          <w:szCs w:val="28"/>
-          <w:lang w:val="en-US"/>
-        </w:rPr>
-        <w:t>first</w:t>
-      </w:r>
-      <w:r>
-        <w:rPr>
-          <w:rFonts w:ascii="Times New Roman" w:hAnsi="Times New Roman" w:cs="Times New Roman"/>
-          <w:bCs/>
-          <w:sz w:val="28"/>
-          <w:szCs w:val="28"/>
-        </w:rPr>
-        <w:t>_</w:t>
-      </w:r>
-      <w:r>
-        <w:rPr>
-          <w:rFonts w:ascii="Times New Roman" w:hAnsi="Times New Roman" w:cs="Times New Roman"/>
-          <w:bCs/>
-          <w:sz w:val="28"/>
-          <w:szCs w:val="28"/>
-          <w:lang w:val="en-US"/>
-        </w:rPr>
-        <w:t>name</w:t>
-      </w:r>
-      <w:r>
-        <w:rPr>
-          <w:rFonts w:ascii="Times New Roman" w:hAnsi="Times New Roman" w:cs="Times New Roman"/>
-          <w:bCs/>
-          <w:sz w:val="28"/>
-          <w:szCs w:val="28"/>
-        </w:rPr>
-        <w:t>", 0, 1] } } } , {$</w:t>
-      </w:r>
-      <w:r>
-        <w:rPr>
-          <w:rFonts w:ascii="Times New Roman" w:hAnsi="Times New Roman" w:cs="Times New Roman"/>
-          <w:bCs/>
-          <w:sz w:val="28"/>
-          <w:szCs w:val="28"/>
-          <w:lang w:val="en-US"/>
-        </w:rPr>
-        <w:t>group</w:t>
-      </w:r>
-      <w:r>
-        <w:rPr>
-          <w:rFonts w:ascii="Times New Roman" w:hAnsi="Times New Roman" w:cs="Times New Roman"/>
-          <w:bCs/>
-          <w:sz w:val="28"/>
-          <w:szCs w:val="28"/>
-        </w:rPr>
-        <w:t>: {_</w:t>
-      </w:r>
-      <w:r>
-        <w:rPr>
-          <w:rFonts w:ascii="Times New Roman" w:hAnsi="Times New Roman" w:cs="Times New Roman"/>
-          <w:bCs/>
-          <w:sz w:val="28"/>
-          <w:szCs w:val="28"/>
-          <w:lang w:val="en-US"/>
-        </w:rPr>
-        <w:t>id</w:t>
-      </w:r>
-      <w:r>
-        <w:rPr>
-          <w:rFonts w:ascii="Times New Roman" w:hAnsi="Times New Roman" w:cs="Times New Roman"/>
-          <w:bCs/>
-          <w:sz w:val="28"/>
-          <w:szCs w:val="28"/>
-        </w:rPr>
-        <w:t>: { $</w:t>
+      <w:proofErr w:type="spellStart"/>
+      <w:r>
+        <w:rPr>
+          <w:rFonts w:ascii="Times New Roman" w:hAnsi="Times New Roman" w:cs="Times New Roman"/>
+          <w:bCs/>
+          <w:sz w:val="28"/>
+          <w:szCs w:val="28"/>
+          <w:lang w:val="en-US"/>
+        </w:rPr>
+        <w:t>first_name</w:t>
+      </w:r>
+      <w:proofErr w:type="spellEnd"/>
+      <w:r>
+        <w:rPr>
+          <w:rFonts w:ascii="Times New Roman" w:hAnsi="Times New Roman" w:cs="Times New Roman"/>
+          <w:bCs/>
+          <w:sz w:val="28"/>
+          <w:szCs w:val="28"/>
+          <w:lang w:val="en-US"/>
+        </w:rPr>
+        <w:t xml:space="preserve">", 0, 1] } } } , {$group: {_id: { </w:t>
+      </w:r>
+    </w:p>
+    <w:p>
+      <w:pPr>
+        <w:spacing w:after="0"/>
+        <w:jc w:val="both"/>
+        <w:rPr>
+          <w:rFonts w:ascii="Times New Roman" w:hAnsi="Times New Roman" w:cs="Times New Roman"/>
+          <w:b/>
+          <w:sz w:val="28"/>
+          <w:szCs w:val="28"/>
+          <w:lang w:val="en-US"/>
+        </w:rPr>
+      </w:pPr>
+      <w:r>
+        <w:rPr>
+          <w:rFonts w:ascii="Times New Roman" w:hAnsi="Times New Roman" w:cs="Times New Roman"/>
+          <w:bCs/>
+          <w:sz w:val="28"/>
+          <w:szCs w:val="28"/>
+          <w:lang w:val="en-US"/>
+        </w:rPr>
+        <w:t>$</w:t>
       </w:r>
       <w:proofErr w:type="spellStart"/>
       <w:r>
@@ -4112,118 +3958,54 @@
           <w:bCs/>
           <w:sz w:val="28"/>
           <w:szCs w:val="28"/>
+          <w:lang w:val="en-US"/>
         </w:rPr>
         <w:t>: ["$</w:t>
       </w:r>
-      <w:r>
-        <w:rPr>
-          <w:rFonts w:ascii="Times New Roman" w:hAnsi="Times New Roman" w:cs="Times New Roman"/>
-          <w:bCs/>
-          <w:sz w:val="28"/>
-          <w:szCs w:val="28"/>
-          <w:lang w:val="en-US"/>
-        </w:rPr>
-        <w:t>first</w:t>
-      </w:r>
-      <w:r>
-        <w:rPr>
-          <w:rFonts w:ascii="Times New Roman" w:hAnsi="Times New Roman" w:cs="Times New Roman"/>
-          <w:bCs/>
-          <w:sz w:val="28"/>
-          <w:szCs w:val="28"/>
-        </w:rPr>
-        <w:t>_</w:t>
-      </w:r>
-      <w:r>
-        <w:rPr>
-          <w:rFonts w:ascii="Times New Roman" w:hAnsi="Times New Roman" w:cs="Times New Roman"/>
-          <w:bCs/>
-          <w:sz w:val="28"/>
-          <w:szCs w:val="28"/>
-          <w:lang w:val="en-US"/>
-        </w:rPr>
-        <w:t>name</w:t>
-      </w:r>
-      <w:r>
-        <w:rPr>
-          <w:rFonts w:ascii="Times New Roman" w:hAnsi="Times New Roman" w:cs="Times New Roman"/>
-          <w:bCs/>
-          <w:sz w:val="28"/>
-          <w:szCs w:val="28"/>
-        </w:rPr>
-        <w:t xml:space="preserve">", 0, 1] }, </w:t>
-      </w:r>
-      <w:r>
-        <w:rPr>
-          <w:rFonts w:ascii="Times New Roman" w:hAnsi="Times New Roman" w:cs="Times New Roman"/>
-          <w:bCs/>
-          <w:sz w:val="28"/>
-          <w:szCs w:val="28"/>
-          <w:lang w:val="en-US"/>
-        </w:rPr>
-        <w:t>sum</w:t>
-      </w:r>
-      <w:r>
-        <w:rPr>
-          <w:rFonts w:ascii="Times New Roman" w:hAnsi="Times New Roman" w:cs="Times New Roman"/>
-          <w:bCs/>
-          <w:sz w:val="28"/>
-          <w:szCs w:val="28"/>
-        </w:rPr>
-        <w:t>: {$</w:t>
-      </w:r>
-      <w:proofErr w:type="spellStart"/>
-      <w:r>
-        <w:rPr>
-          <w:rFonts w:ascii="Times New Roman" w:hAnsi="Times New Roman" w:cs="Times New Roman"/>
-          <w:bCs/>
-          <w:sz w:val="28"/>
-          <w:szCs w:val="28"/>
-          <w:lang w:val="en-US"/>
-        </w:rPr>
-        <w:t>avg</w:t>
-      </w:r>
-      <w:proofErr w:type="spellEnd"/>
-      <w:r>
-        <w:rPr>
-          <w:rFonts w:ascii="Times New Roman" w:hAnsi="Times New Roman" w:cs="Times New Roman"/>
-          <w:bCs/>
-          <w:sz w:val="28"/>
-          <w:szCs w:val="28"/>
-        </w:rPr>
-        <w:t>:"$</w:t>
-      </w:r>
-      <w:r>
-        <w:rPr>
-          <w:rFonts w:ascii="Times New Roman" w:hAnsi="Times New Roman" w:cs="Times New Roman"/>
-          <w:bCs/>
-          <w:sz w:val="28"/>
-          <w:szCs w:val="28"/>
-          <w:lang w:val="en-US"/>
-        </w:rPr>
-        <w:t>karma</w:t>
-      </w:r>
-      <w:r>
-        <w:rPr>
-          <w:rFonts w:ascii="Times New Roman" w:hAnsi="Times New Roman" w:cs="Times New Roman"/>
-          <w:bCs/>
-          <w:sz w:val="28"/>
-          <w:szCs w:val="28"/>
-        </w:rPr>
-        <w:t>" } } } ] )</w:t>
-      </w:r>
-    </w:p>
-    <w:p>
-      <w:pPr>
-        <w:spacing w:after="0"/>
-        <w:jc w:val="center"/>
-        <w:rPr>
-          <w:rFonts w:ascii="Times New Roman" w:hAnsi="Times New Roman" w:cs="Times New Roman"/>
-          <w:b/>
-          <w:sz w:val="28"/>
-          <w:szCs w:val="28"/>
-        </w:rPr>
-      </w:pPr>
+      <w:proofErr w:type="spellStart"/>
+      <w:r>
+        <w:rPr>
+          <w:rFonts w:ascii="Times New Roman" w:hAnsi="Times New Roman" w:cs="Times New Roman"/>
+          <w:bCs/>
+          <w:sz w:val="28"/>
+          <w:szCs w:val="28"/>
+          <w:lang w:val="en-US"/>
+        </w:rPr>
+        <w:t>first_name</w:t>
+      </w:r>
+      <w:proofErr w:type="spellEnd"/>
+      <w:r>
+        <w:rPr>
+          <w:rFonts w:ascii="Times New Roman" w:hAnsi="Times New Roman" w:cs="Times New Roman"/>
+          <w:bCs/>
+          <w:sz w:val="28"/>
+          <w:szCs w:val="28"/>
+          <w:lang w:val="en-US"/>
+        </w:rPr>
+        <w:t>", 0, 1</w:t>
+      </w:r>
+      <w:proofErr w:type="gramStart"/>
+      <w:r>
+        <w:rPr>
+          <w:rFonts w:ascii="Times New Roman" w:hAnsi="Times New Roman" w:cs="Times New Roman"/>
+          <w:bCs/>
+          <w:sz w:val="28"/>
+          <w:szCs w:val="28"/>
+          <w:lang w:val="en-US"/>
+        </w:rPr>
+        <w:t>] }</w:t>
+      </w:r>
+      <w:proofErr w:type="gramEnd"/>
+      <w:r>
+        <w:rPr>
+          <w:rFonts w:ascii="Times New Roman" w:hAnsi="Times New Roman" w:cs="Times New Roman"/>
+          <w:bCs/>
+          <w:sz w:val="28"/>
+          <w:szCs w:val="28"/>
+          <w:lang w:val="en-US"/>
+        </w:rPr>
+        <w:t>, sum: {$sum:"$karma" } } } ] )</w:t>
+      </w:r>
     </w:p>
     <w:p>
       <w:pPr>
@@ -4420,6 +4202,7 @@
           <w:szCs w:val="28"/>
           <w:lang w:val="en-US"/>
         </w:rPr>
+        <w:lastRenderedPageBreak/>
         <w:t>ttl</w:t>
       </w:r>
       <w:proofErr w:type="spellEnd"/>
@@ -4480,13 +4263,10 @@
         </w:rPr>
         <w:t xml:space="preserve"> 14</w:t>
       </w:r>
-      <w:bookmarkStart w:id="0" w:name="_GoBack"/>
-      <w:bookmarkEnd w:id="0"/>
-    </w:p>
-    <w:p>
-      <w:pPr>
-        <w:spacing w:after="0"/>
-        <w:jc w:val="center"/>
+    </w:p>
+    <w:p>
+      <w:pPr>
+        <w:spacing w:after="0"/>
         <w:rPr>
           <w:rFonts w:ascii="Times New Roman" w:hAnsi="Times New Roman" w:cs="Times New Roman"/>
           <w:b/>
@@ -4499,16 +4279,17 @@
       <w:r>
         <w:rPr>
           <w:rFonts w:ascii="Times New Roman" w:hAnsi="Times New Roman" w:cs="Times New Roman"/>
+          <w:bCs/>
           <w:noProof/>
           <w:sz w:val="28"/>
           <w:szCs w:val="28"/>
           <w:lang w:eastAsia="ru-RU"/>
         </w:rPr>
         <w:drawing>
-          <wp:inline distT="0" distB="0" distL="0" distR="0" wp14:anchorId="3D78F089" wp14:editId="63B08086">
-            <wp:extent cx="5629275" cy="5036561"/>
-            <wp:effectExtent l="0" t="0" r="0" b="0"/>
-            <wp:docPr id="68" name="Рисунок 68"/>
+          <wp:inline distT="0" distB="0" distL="0" distR="0" wp14:anchorId="484AA0CD" wp14:editId="7207C710">
+            <wp:extent cx="5420481" cy="2829320"/>
+            <wp:effectExtent l="0" t="0" r="0" b="9525"/>
+            <wp:docPr id="1005144593" name="Рисунок 1"/>
             <wp:cNvGraphicFramePr>
               <a:graphicFrameLocks xmlns:a="http://schemas.openxmlformats.org/drawingml/2006/main" noChangeAspect="1"/>
             </wp:cNvGraphicFramePr>
@@ -4516,7 +4297,7 @@
               <a:graphicData uri="http://schemas.openxmlformats.org/drawingml/2006/picture">
                 <pic:pic xmlns:pic="http://schemas.openxmlformats.org/drawingml/2006/picture">
                   <pic:nvPicPr>
-                    <pic:cNvPr id="1" name=""/>
+                    <pic:cNvPr id="1005144593" name=""/>
                     <pic:cNvPicPr/>
                   </pic:nvPicPr>
                   <pic:blipFill>
@@ -4528,7 +4309,7 @@
                   <pic:spPr>
                     <a:xfrm>
                       <a:off x="0" y="0"/>
-                      <a:ext cx="5630860" cy="5037979"/>
+                      <a:ext cx="5420481" cy="2829320"/>
                     </a:xfrm>
                     <a:prstGeom prst="rect">
                       <a:avLst/>
@@ -4561,7 +4342,6 @@
           <w:szCs w:val="28"/>
           <w:lang w:val="en-US"/>
         </w:rPr>
-        <w:lastRenderedPageBreak/>
         <w:t>zadd</w:t>
       </w:r>
       <w:proofErr w:type="spellEnd"/>
@@ -4674,7 +4454,7 @@
           <w:szCs w:val="28"/>
           <w:lang w:val="en-US"/>
         </w:rPr>
-        <w:t>zadd</w:t>
+        <w:t>zincrby</w:t>
       </w:r>
       <w:proofErr w:type="spellEnd"/>
       <w:r>
@@ -4720,6 +4500,40 @@
           <w:szCs w:val="28"/>
           <w:lang w:val="en-US"/>
         </w:rPr>
+        <w:t>zpopmax</w:t>
+      </w:r>
+      <w:proofErr w:type="spellEnd"/>
+      <w:r>
+        <w:rPr>
+          <w:rFonts w:ascii="Times New Roman" w:hAnsi="Times New Roman" w:cs="Times New Roman"/>
+          <w:bCs/>
+          <w:sz w:val="28"/>
+          <w:szCs w:val="28"/>
+          <w:lang w:val="en-US"/>
+        </w:rPr>
+        <w:t xml:space="preserve"> rating</w:t>
+      </w:r>
+    </w:p>
+    <w:p>
+      <w:pPr>
+        <w:spacing w:after="0"/>
+        <w:rPr>
+          <w:rFonts w:ascii="Times New Roman" w:hAnsi="Times New Roman" w:cs="Times New Roman"/>
+          <w:bCs/>
+          <w:sz w:val="28"/>
+          <w:szCs w:val="28"/>
+          <w:lang w:val="en-US"/>
+        </w:rPr>
+      </w:pPr>
+      <w:proofErr w:type="spellStart"/>
+      <w:r>
+        <w:rPr>
+          <w:rFonts w:ascii="Times New Roman" w:hAnsi="Times New Roman" w:cs="Times New Roman"/>
+          <w:bCs/>
+          <w:sz w:val="28"/>
+          <w:szCs w:val="28"/>
+          <w:lang w:val="en-US"/>
+        </w:rPr>
         <w:t>zrem</w:t>
       </w:r>
       <w:proofErr w:type="spellEnd"/>
@@ -4731,18 +4545,29 @@
           <w:szCs w:val="28"/>
           <w:lang w:val="en-US"/>
         </w:rPr>
-        <w:t xml:space="preserve"> rating max</w:t>
-      </w:r>
-    </w:p>
-    <w:p>
-      <w:pPr>
-        <w:spacing w:after="0"/>
-        <w:rPr>
-          <w:rFonts w:ascii="Times New Roman" w:hAnsi="Times New Roman" w:cs="Times New Roman"/>
-          <w:bCs/>
-          <w:sz w:val="28"/>
-          <w:szCs w:val="28"/>
-          <w:lang w:val="en-US"/>
+        <w:t xml:space="preserve"> rating </w:t>
+      </w:r>
+      <w:proofErr w:type="spellStart"/>
+      <w:r>
+        <w:rPr>
+          <w:rFonts w:ascii="Times New Roman" w:hAnsi="Times New Roman" w:cs="Times New Roman"/>
+          <w:bCs/>
+          <w:sz w:val="28"/>
+          <w:szCs w:val="28"/>
+          <w:lang w:val="en-US"/>
+        </w:rPr>
+        <w:t>redis</w:t>
+      </w:r>
+      <w:proofErr w:type="spellEnd"/>
+    </w:p>
+    <w:p>
+      <w:pPr>
+        <w:spacing w:after="0"/>
+        <w:rPr>
+          <w:rFonts w:ascii="Times New Roman" w:hAnsi="Times New Roman" w:cs="Times New Roman"/>
+          <w:bCs/>
+          <w:sz w:val="28"/>
+          <w:szCs w:val="28"/>
         </w:rPr>
       </w:pPr>
       <w:proofErr w:type="spellStart"/>
@@ -4779,17 +4604,6 @@
         <w:t>mysql</w:t>
       </w:r>
       <w:proofErr w:type="spellEnd"/>
-    </w:p>
-    <w:p>
-      <w:pPr>
-        <w:spacing w:after="0"/>
-        <w:rPr>
-          <w:rFonts w:ascii="Times New Roman" w:hAnsi="Times New Roman" w:cs="Times New Roman"/>
-          <w:bCs/>
-          <w:sz w:val="28"/>
-          <w:szCs w:val="28"/>
-        </w:rPr>
-      </w:pPr>
     </w:p>
     <w:p>
       <w:pPr>
@@ -4879,6 +4693,7 @@
           <w:szCs w:val="28"/>
         </w:rPr>
       </w:pPr>
+      <w:bookmarkStart w:id="0" w:name="_GoBack"/>
       <w:r>
         <w:rPr>
           <w:rFonts w:ascii="Times New Roman" w:hAnsi="Times New Roman" w:cs="Times New Roman"/>
@@ -4923,6 +4738,7 @@
           </wp:inline>
         </w:drawing>
       </w:r>
+      <w:bookmarkEnd w:id="0"/>
     </w:p>
     <w:p>
       <w:pPr>

</xml_diff>